<commit_message>
edits to resume and about me
</commit_message>
<xml_diff>
--- a/react-portfolio/src/Assets/Resume.JonathanPeralta.docx
+++ b/react-portfolio/src/Assets/Resume.JonathanPeralta.docx
@@ -73,7 +73,6 @@
         <w:jc w:val="center"/>
         <w:rPr>
           <w:rFonts w:ascii="Proxima Nova" w:hAnsi="Proxima Nova" w:eastAsia="Proxima Nova" w:cs="Proxima Nova"/>
-          <w:color w:val="D23228"/>
           <w:sz w:val="24"/>
           <w:szCs w:val="24"/>
         </w:rPr>
@@ -86,7 +85,7 @@
         </w:rPr>
         <w:t xml:space="preserve">LinkedIn: </w:t>
       </w:r>
-      <w:hyperlink r:id="rId6">
+      <w:hyperlink r:id="R32d092c2bf984e17">
         <w:r>
           <w:rPr>
             <w:rStyle w:val="Hyperlink"/>
@@ -123,7 +122,7 @@
         </w:rPr>
         <w:t xml:space="preserve"> </w:t>
       </w:r>
-      <w:hyperlink r:id="rId7">
+      <w:hyperlink r:id="Rfb0647628c0f4c63">
         <w:r>
           <w:rPr>
             <w:rStyle w:val="Hyperlink"/>
@@ -160,7 +159,7 @@
         </w:rPr>
         <w:t xml:space="preserve"> </w:t>
       </w:r>
-      <w:hyperlink r:id="rId8">
+      <w:hyperlink r:id="R38913dd64b8b40fa">
         <w:r>
           <w:rPr>
             <w:rStyle w:val="Hyperlink"/>
@@ -168,7 +167,7 @@
             <w:sz w:val="24"/>
             <w:szCs w:val="24"/>
           </w:rPr>
-          <w:t>https://jperalta24.github.io/Portfolio/</w:t>
+          <w:t>https://jperalta24.github.io/React-Portfolio/</w:t>
         </w:r>
       </w:hyperlink>
     </w:p>
@@ -196,14 +195,22 @@
         <w:rPr>
           <w:rFonts w:ascii="Proxima Nova" w:hAnsi="Proxima Nova" w:eastAsia="Proxima Nova" w:cs="Proxima Nova"/>
         </w:rPr>
-        <w:t xml:space="preserve">Dynamic project engineer with 5 years of experience in the construction industry, skilled in project planning, resource management, and team leadership. Possess strong problem-solving skills and the ability to adapt to changing circumstances. Recently completed a coding bootcamp at the University of Washington, gaining proficiency in JavaScript for front-end and back-end development. Seeking a junior software developer position to utilize technical skills and passion for software development, with the ultimate goal of advancing to a senior developer role. </w:t>
-      </w:r>
-    </w:p>
-    <w:p>
-      <w:pPr>
-        <w:rPr>
-          <w:sz w:val="12"/>
-          <w:szCs w:val="12"/>
+        <w:t>Motivated full-stack developer with proficiency in HTML, CSS, JavaScript, and comprehensive project management skills. Recently completed a rigorous coding bootcamp at the University of Washington, mastering both front-end and back-end development through JavaScript. Known for strong problem-solving skills and adaptability, I've successfully led development projects and fostered seamless teamwork. Now seeking a Junior Web Developer position to leverage my technical skills and fervor for web development, aspiring to grow into a senior developer role in the future</w:t>
+      </w:r>
+      <w:r>
+        <w:rPr>
+          <w:rFonts w:ascii="Proxima Nova" w:hAnsi="Proxima Nova" w:eastAsia="Proxima Nova" w:cs="Proxima Nova"/>
+        </w:rPr>
+        <w:t xml:space="preserve">. </w:t>
+      </w:r>
+    </w:p>
+    <w:p>
+      <w:pPr>
+        <w:pStyle w:val="Normal"/>
+        <w:spacing w:line="240" w:lineRule="auto"/>
+        <w:jc w:val="both"/>
+        <w:rPr>
+          <w:rFonts w:ascii="Proxima Nova" w:hAnsi="Proxima Nova" w:eastAsia="Proxima Nova" w:cs="Proxima Nova"/>
         </w:rPr>
       </w:pPr>
     </w:p>
@@ -250,7 +257,7 @@
           <w:i w:val="1"/>
           <w:iCs w:val="1"/>
         </w:rPr>
-        <w:t>HTML5, CSS, JQuery, JavaScript, Bootstrap.</w:t>
+        <w:t>HTML5, CSS, JQuery, JavaScript, Bootstrap, React.</w:t>
       </w:r>
     </w:p>
     <w:p>
@@ -274,7 +281,7 @@
           <w:i w:val="1"/>
           <w:iCs w:val="1"/>
         </w:rPr>
-        <w:t>MySQL, MongoDB, ExpressJs, NodeJs, Handlebars.</w:t>
+        <w:t>MySQL, MongoDB, Express.js, Node.js, Handlebars, Apollo, GraphQl.</w:t>
       </w:r>
     </w:p>
     <w:p>
@@ -290,224 +297,6 @@
         <w:rPr>
           <w:rFonts w:ascii="Proxima Nova" w:hAnsi="Proxima Nova" w:eastAsia="Proxima Nova" w:cs="Proxima Nova"/>
           <w:b/>
-        </w:rPr>
-      </w:pPr>
-      <w:r>
-        <w:rPr>
-          <w:rFonts w:ascii="Proxima Nova" w:hAnsi="Proxima Nova" w:eastAsia="Proxima Nova" w:cs="Proxima Nova"/>
-          <w:b/>
-        </w:rPr>
-        <w:t>Projects</w:t>
-      </w:r>
-    </w:p>
-    <w:p>
-      <w:pPr>
-        <w:rPr>
-          <w:rFonts w:ascii="Proxima Nova" w:hAnsi="Proxima Nova" w:eastAsia="Proxima Nova" w:cs="Proxima Nova"/>
-          <w:b/>
-          <w:sz w:val="12"/>
-          <w:szCs w:val="12"/>
-        </w:rPr>
-      </w:pPr>
-    </w:p>
-    <w:p>
-      <w:pPr>
-        <w:rPr>
-          <w:rFonts w:ascii="Proxima Nova" w:hAnsi="Proxima Nova" w:eastAsia="Proxima Nova" w:cs="Proxima Nova"/>
-          <w:i/>
-          <w:iCs/>
-          <w:color w:val="D23228"/>
-        </w:rPr>
-      </w:pPr>
-      <w:r>
-        <w:rPr>
-          <w:rFonts w:ascii="Proxima Nova" w:hAnsi="Proxima Nova" w:eastAsia="Proxima Nova" w:cs="Proxima Nova"/>
-          <w:b/>
-          <w:bCs/>
-          <w:i/>
-          <w:iCs/>
-        </w:rPr>
-        <w:t xml:space="preserve">WoW-Connect </w:t>
-      </w:r>
-      <w:r>
-        <w:rPr>
-          <w:rFonts w:ascii="Proxima Nova" w:hAnsi="Proxima Nova" w:eastAsia="Proxima Nova" w:cs="Proxima Nova"/>
-          <w:i/>
-          <w:iCs/>
-        </w:rPr>
-        <w:t>|</w:t>
-      </w:r>
-      <w:r>
-        <w:rPr>
-          <w:rFonts w:ascii="Proxima Nova" w:hAnsi="Proxima Nova" w:eastAsia="Proxima Nova" w:cs="Proxima Nova"/>
-          <w:i/>
-          <w:iCs/>
-          <w:color w:val="D23228"/>
-        </w:rPr>
-        <w:t xml:space="preserve"> </w:t>
-      </w:r>
-      <w:hyperlink r:id="rId9">
-        <w:r>
-          <w:rPr>
-            <w:rStyle w:val="Hyperlink"/>
-            <w:rFonts w:ascii="Proxima Nova" w:hAnsi="Proxima Nova" w:eastAsia="Proxima Nova" w:cs="Proxima Nova"/>
-            <w:i/>
-            <w:iCs/>
-          </w:rPr>
-          <w:t>Repo</w:t>
-        </w:r>
-      </w:hyperlink>
-      <w:r>
-        <w:rPr>
-          <w:rFonts w:ascii="Proxima Nova" w:hAnsi="Proxima Nova" w:eastAsia="Proxima Nova" w:cs="Proxima Nova"/>
-          <w:i/>
-          <w:iCs/>
-          <w:color w:val="D23228"/>
-        </w:rPr>
-        <w:t xml:space="preserve"> </w:t>
-      </w:r>
-      <w:r>
-        <w:rPr>
-          <w:rFonts w:ascii="Proxima Nova" w:hAnsi="Proxima Nova" w:eastAsia="Proxima Nova" w:cs="Proxima Nova"/>
-          <w:i/>
-          <w:iCs/>
-        </w:rPr>
-        <w:t xml:space="preserve">| </w:t>
-      </w:r>
-      <w:hyperlink r:id="rId10">
-        <w:r>
-          <w:rPr>
-            <w:rStyle w:val="Hyperlink"/>
-            <w:rFonts w:ascii="Proxima Nova" w:hAnsi="Proxima Nova" w:eastAsia="Proxima Nova" w:cs="Proxima Nova"/>
-            <w:i/>
-            <w:iCs/>
-          </w:rPr>
-          <w:t>Deployed</w:t>
-        </w:r>
-        <w:r>
-          <w:tab/>
-        </w:r>
-        <w:r>
-          <w:tab/>
-        </w:r>
-        <w:r>
-          <w:tab/>
-        </w:r>
-        <w:r>
-          <w:tab/>
-        </w:r>
-        <w:r>
-          <w:tab/>
-        </w:r>
-        <w:r>
-          <w:tab/>
-        </w:r>
-        <w:r>
-          <w:tab/>
-        </w:r>
-      </w:hyperlink>
-      <w:r>
-        <w:tab/>
-      </w:r>
-      <w:r>
-        <w:tab/>
-      </w:r>
-      <w:r>
-        <w:rPr>
-          <w:rFonts w:ascii="Proxima Nova" w:hAnsi="Proxima Nova" w:eastAsia="Proxima Nova" w:cs="Proxima Nova"/>
-          <w:i/>
-          <w:iCs/>
-        </w:rPr>
-        <w:t>Project Lead</w:t>
-      </w:r>
-    </w:p>
-    <w:p>
-      <w:pPr>
-        <w:rPr>
-          <w:rFonts w:ascii="Proxima Nova" w:hAnsi="Proxima Nova" w:eastAsia="Proxima Nova" w:cs="Proxima Nova"/>
-          <w:i/>
-          <w:color w:val="D23228"/>
-          <w:sz w:val="12"/>
-          <w:szCs w:val="12"/>
-        </w:rPr>
-      </w:pPr>
-    </w:p>
-    <w:p>
-      <w:pPr>
-        <w:numPr>
-          <w:ilvl w:val="0"/>
-          <w:numId w:val="10"/>
-        </w:numPr>
-        <w:rPr>
-          <w:rFonts w:ascii="Proxima Nova" w:hAnsi="Proxima Nova" w:eastAsia="Proxima Nova" w:cs="Proxima Nova"/>
-          <w:i/>
-          <w:iCs/>
-        </w:rPr>
-      </w:pPr>
-      <w:r>
-        <w:rPr>
-          <w:rFonts w:ascii="Proxima Nova" w:hAnsi="Proxima Nova" w:eastAsia="Proxima Nova" w:cs="Proxima Nova"/>
-          <w:i/>
-          <w:iCs/>
-        </w:rPr>
-        <w:t>WoW-Connect is a World of Warcraft LFG.</w:t>
-      </w:r>
-    </w:p>
-    <w:p>
-      <w:pPr>
-        <w:numPr>
-          <w:ilvl w:val="0"/>
-          <w:numId w:val="10"/>
-        </w:numPr>
-        <w:rPr>
-          <w:rFonts w:ascii="Proxima Nova" w:hAnsi="Proxima Nova" w:eastAsia="Proxima Nova" w:cs="Proxima Nova"/>
-          <w:i w:val="1"/>
-          <w:iCs w:val="1"/>
-        </w:rPr>
-      </w:pPr>
-      <w:r>
-        <w:rPr>
-          <w:rFonts w:ascii="Proxima Nova" w:hAnsi="Proxima Nova" w:eastAsia="Proxima Nova" w:cs="Proxima Nova"/>
-          <w:i w:val="1"/>
-          <w:iCs w:val="1"/>
-        </w:rPr>
-        <w:t>I spearheaded the development of  this cool application that connects World of Warcraft players, enabling them to play games together seamlessly. As the team lead, I was responsible for both the front and back-end development of the application.</w:t>
-      </w:r>
-    </w:p>
-    <w:p>
-      <w:pPr>
-        <w:numPr>
-          <w:ilvl w:val="0"/>
-          <w:numId w:val="10"/>
-        </w:numPr>
-        <w:rPr>
-          <w:rFonts w:ascii="Proxima Nova" w:hAnsi="Proxima Nova" w:eastAsia="Proxima Nova" w:cs="Proxima Nova"/>
-        </w:rPr>
-      </w:pPr>
-      <w:r>
-        <w:rPr>
-          <w:rFonts w:ascii="Proxima Nova" w:hAnsi="Proxima Nova" w:eastAsia="Proxima Nova" w:cs="Proxima Nova"/>
-        </w:rPr>
-        <w:t>Tools/Languages: JavaScript, Node.js, Handlebars, MySql, ExpressJs, Bootstrap.</w:t>
-      </w:r>
-    </w:p>
-    <w:p>
-      <w:pPr>
-        <w:rPr>
-          <w:rFonts w:ascii="Proxima Nova" w:hAnsi="Proxima Nova" w:eastAsia="Proxima Nova" w:cs="Proxima Nova"/>
-          <w:color w:val="6AA84F"/>
-          <w:sz w:val="12"/>
-          <w:szCs w:val="12"/>
-        </w:rPr>
-      </w:pPr>
-    </w:p>
-    <w:p>
-      <w:pPr>
-        <w:rPr>
-          <w:rFonts w:ascii="Proxima Nova" w:hAnsi="Proxima Nova" w:eastAsia="Proxima Nova" w:cs="Proxima Nova"/>
-          <w:i w:val="1"/>
-          <w:iCs w:val="1"/>
-          <w:color w:val="D23228"/>
         </w:rPr>
       </w:pPr>
       <w:r>
@@ -515,20 +304,48 @@
           <w:rFonts w:ascii="Proxima Nova" w:hAnsi="Proxima Nova" w:eastAsia="Proxima Nova" w:cs="Proxima Nova"/>
           <w:b w:val="1"/>
           <w:bCs w:val="1"/>
-          <w:i w:val="1"/>
-          <w:iCs w:val="1"/>
-        </w:rPr>
-        <w:t xml:space="preserve">PetFriends </w:t>
-      </w:r>
-      <w:r>
-        <w:rPr>
-          <w:rFonts w:ascii="Proxima Nova" w:hAnsi="Proxima Nova" w:eastAsia="Proxima Nova" w:cs="Proxima Nova"/>
-          <w:i w:val="1"/>
-          <w:iCs w:val="1"/>
-        </w:rPr>
-        <w:t xml:space="preserve">| </w:t>
-      </w:r>
-      <w:hyperlink r:id="R44961886e18e4d80">
+        </w:rPr>
+        <w:t>Projects</w:t>
+      </w:r>
+    </w:p>
+    <w:p>
+      <w:pPr>
+        <w:pStyle w:val="Normal"/>
+        <w:rPr>
+          <w:rFonts w:ascii="Proxima Nova" w:hAnsi="Proxima Nova" w:eastAsia="Proxima Nova" w:cs="Proxima Nova"/>
+          <w:b w:val="1"/>
+          <w:bCs w:val="1"/>
+        </w:rPr>
+      </w:pPr>
+    </w:p>
+    <w:p>
+      <w:pPr>
+        <w:pStyle w:val="Normal"/>
+        <w:rPr>
+          <w:rFonts w:ascii="Proxima Nova" w:hAnsi="Proxima Nova" w:eastAsia="Proxima Nova" w:cs="Proxima Nova"/>
+          <w:i w:val="1"/>
+          <w:iCs w:val="1"/>
+        </w:rPr>
+      </w:pPr>
+      <w:r>
+        <w:rPr>
+          <w:rFonts w:ascii="Proxima Nova" w:hAnsi="Proxima Nova" w:eastAsia="Proxima Nova" w:cs="Proxima Nova"/>
+          <w:b w:val="1"/>
+          <w:bCs w:val="1"/>
+          <w:i w:val="1"/>
+          <w:iCs w:val="1"/>
+        </w:rPr>
+        <w:t>ConstructDaily</w:t>
+      </w:r>
+      <w:r>
+        <w:rPr>
+          <w:rFonts w:ascii="Proxima Nova" w:hAnsi="Proxima Nova" w:eastAsia="Proxima Nova" w:cs="Proxima Nova"/>
+          <w:b w:val="1"/>
+          <w:bCs w:val="1"/>
+        </w:rPr>
+        <w:t xml:space="preserve"> | </w:t>
+      </w:r>
+      <w:hyperlink r:id="Rabecbde5ee8a450a">
         <w:r>
           <w:rPr>
             <w:rStyle w:val="Hyperlink"/>
@@ -556,7 +373,167 @@
         </w:rPr>
         <w:t xml:space="preserve">| </w:t>
       </w:r>
-      <w:hyperlink r:id="Rbe5272584a3f4db3">
+      <w:hyperlink r:id="Re0b45ca6219e4b9a">
+        <w:r>
+          <w:rPr>
+            <w:rStyle w:val="Hyperlink"/>
+            <w:rFonts w:ascii="Proxima Nova" w:hAnsi="Proxima Nova" w:eastAsia="Proxima Nova" w:cs="Proxima Nova"/>
+            <w:i w:val="1"/>
+            <w:iCs w:val="1"/>
+          </w:rPr>
+          <w:t>Deployed</w:t>
+        </w:r>
+        <w:r>
+          <w:tab/>
+        </w:r>
+      </w:hyperlink>
+      <w:r>
+        <w:tab/>
+      </w:r>
+      <w:r>
+        <w:tab/>
+      </w:r>
+      <w:r>
+        <w:tab/>
+      </w:r>
+      <w:r>
+        <w:tab/>
+      </w:r>
+      <w:r>
+        <w:tab/>
+      </w:r>
+      <w:r>
+        <w:tab/>
+      </w:r>
+      <w:r>
+        <w:rPr>
+          <w:rFonts w:ascii="Proxima Nova" w:hAnsi="Proxima Nova" w:eastAsia="Proxima Nova" w:cs="Proxima Nova"/>
+          <w:i w:val="1"/>
+          <w:iCs w:val="1"/>
+        </w:rPr>
+        <w:t>Project Lead</w:t>
+      </w:r>
+    </w:p>
+    <w:p>
+      <w:pPr>
+        <w:pStyle w:val="ListParagraph"/>
+        <w:numPr>
+          <w:ilvl w:val="0"/>
+          <w:numId w:val="11"/>
+        </w:numPr>
+        <w:rPr>
+          <w:rFonts w:ascii="Proxima Nova" w:hAnsi="Proxima Nova" w:eastAsia="Proxima Nova" w:cs="Proxima Nova"/>
+          <w:i w:val="1"/>
+          <w:iCs w:val="1"/>
+        </w:rPr>
+      </w:pPr>
+      <w:r>
+        <w:rPr>
+          <w:rFonts w:ascii="Proxima Nova" w:hAnsi="Proxima Nova" w:eastAsia="Proxima Nova" w:cs="Proxima Nova"/>
+          <w:i w:val="1"/>
+          <w:iCs w:val="1"/>
+        </w:rPr>
+        <w:t>ConstructDaily is a daily log solution application catered to the construction industry. The application offers practical solutions aimed at enhancing project efficiency and management.</w:t>
+      </w:r>
+    </w:p>
+    <w:p>
+      <w:pPr>
+        <w:pStyle w:val="ListParagraph"/>
+        <w:numPr>
+          <w:ilvl w:val="0"/>
+          <w:numId w:val="11"/>
+        </w:numPr>
+        <w:rPr>
+          <w:rFonts w:ascii="Proxima Nova" w:hAnsi="Proxima Nova" w:eastAsia="Proxima Nova" w:cs="Proxima Nova"/>
+          <w:i w:val="1"/>
+          <w:iCs w:val="1"/>
+        </w:rPr>
+      </w:pPr>
+      <w:r>
+        <w:rPr>
+          <w:rFonts w:ascii="Proxima Nova" w:hAnsi="Proxima Nova" w:eastAsia="Proxima Nova" w:cs="Proxima Nova"/>
+          <w:i w:val="1"/>
+          <w:iCs w:val="1"/>
+        </w:rPr>
+        <w:t>Tools/Languages:  MERN (MongoDB, Express.js, React, Node).</w:t>
+      </w:r>
+    </w:p>
+    <w:p>
+      <w:pPr>
+        <w:rPr>
+          <w:rFonts w:ascii="Proxima Nova" w:hAnsi="Proxima Nova" w:eastAsia="Proxima Nova" w:cs="Proxima Nova"/>
+          <w:b/>
+          <w:sz w:val="12"/>
+          <w:szCs w:val="12"/>
+        </w:rPr>
+      </w:pPr>
+    </w:p>
+    <w:p>
+      <w:pPr>
+        <w:ind w:left="0"/>
+        <w:rPr>
+          <w:rFonts w:ascii="Proxima Nova" w:hAnsi="Proxima Nova" w:eastAsia="Proxima Nova" w:cs="Proxima Nova"/>
+          <w:i w:val="1"/>
+          <w:iCs w:val="1"/>
+          <w:color w:val="D23228"/>
+        </w:rPr>
+      </w:pPr>
+      <w:r>
+        <w:rPr>
+          <w:rFonts w:ascii="Proxima Nova" w:hAnsi="Proxima Nova" w:eastAsia="Proxima Nova" w:cs="Proxima Nova"/>
+          <w:b w:val="1"/>
+          <w:bCs w:val="1"/>
+          <w:i w:val="1"/>
+          <w:iCs w:val="1"/>
+        </w:rPr>
+        <w:t xml:space="preserve">WoW-Connect </w:t>
+      </w:r>
+      <w:r>
+        <w:rPr>
+          <w:rFonts w:ascii="Proxima Nova" w:hAnsi="Proxima Nova" w:eastAsia="Proxima Nova" w:cs="Proxima Nova"/>
+          <w:i w:val="1"/>
+          <w:iCs w:val="1"/>
+        </w:rPr>
+        <w:t>|</w:t>
+      </w:r>
+      <w:r>
+        <w:rPr>
+          <w:rFonts w:ascii="Proxima Nova" w:hAnsi="Proxima Nova" w:eastAsia="Proxima Nova" w:cs="Proxima Nova"/>
+          <w:i w:val="1"/>
+          <w:iCs w:val="1"/>
+          <w:color w:val="D23228"/>
+        </w:rPr>
+        <w:t xml:space="preserve"> </w:t>
+      </w:r>
+      <w:hyperlink r:id="R4300ce2b1cf942a5">
+        <w:r>
+          <w:rPr>
+            <w:rStyle w:val="Hyperlink"/>
+            <w:rFonts w:ascii="Proxima Nova" w:hAnsi="Proxima Nova" w:eastAsia="Proxima Nova" w:cs="Proxima Nova"/>
+            <w:i w:val="1"/>
+            <w:iCs w:val="1"/>
+          </w:rPr>
+          <w:t>Repo</w:t>
+        </w:r>
+      </w:hyperlink>
+      <w:r>
+        <w:rPr>
+          <w:rFonts w:ascii="Proxima Nova" w:hAnsi="Proxima Nova" w:eastAsia="Proxima Nova" w:cs="Proxima Nova"/>
+          <w:i w:val="1"/>
+          <w:iCs w:val="1"/>
+          <w:color w:val="D23228"/>
+        </w:rPr>
+        <w:t xml:space="preserve"> </w:t>
+      </w:r>
+      <w:r>
+        <w:rPr>
+          <w:rFonts w:ascii="Proxima Nova" w:hAnsi="Proxima Nova" w:eastAsia="Proxima Nova" w:cs="Proxima Nova"/>
+          <w:i w:val="1"/>
+          <w:iCs w:val="1"/>
+        </w:rPr>
+        <w:t xml:space="preserve">| </w:t>
+      </w:r>
+      <w:hyperlink r:id="Rb17e554bbe374b5e">
         <w:r>
           <w:rPr>
             <w:rStyle w:val="Hyperlink"/>
@@ -587,38 +564,14 @@
         <w:r>
           <w:tab/>
         </w:r>
-        <w:r>
-          <w:tab/>
-        </w:r>
       </w:hyperlink>
       <w:r>
         <w:rPr>
           <w:rFonts w:ascii="Proxima Nova" w:hAnsi="Proxima Nova" w:eastAsia="Proxima Nova" w:cs="Proxima Nova"/>
           <w:i w:val="1"/>
           <w:iCs w:val="1"/>
-          <w:color w:val="6AA84F"/>
-        </w:rPr>
-        <w:t xml:space="preserve">        </w:t>
-      </w:r>
-      <w:r>
-        <w:rPr>
-          <w:rFonts w:ascii="Proxima Nova" w:hAnsi="Proxima Nova" w:eastAsia="Proxima Nova" w:cs="Proxima Nova"/>
-          <w:i w:val="1"/>
-          <w:iCs w:val="1"/>
-          <w:color w:val="D23228"/>
-        </w:rPr>
-        <w:t xml:space="preserve">  </w:t>
-      </w:r>
-      <w:r>
-        <w:tab/>
-      </w:r>
-      <w:r>
-        <w:rPr>
-          <w:rFonts w:ascii="Proxima Nova" w:hAnsi="Proxima Nova" w:eastAsia="Proxima Nova" w:cs="Proxima Nova"/>
-          <w:i w:val="1"/>
-          <w:iCs w:val="1"/>
-        </w:rPr>
-        <w:t>Team Lead</w:t>
+        </w:rPr>
+        <w:t>Project Lead</w:t>
       </w:r>
     </w:p>
     <w:p>
@@ -634,6 +587,7 @@
     </w:p>
     <w:p>
       <w:pPr>
+        <w:pStyle w:val="Normal"/>
         <w:numPr>
           <w:ilvl w:val="0"/>
           <w:numId w:val="10"/>
@@ -650,7 +604,7 @@
           <w:i w:val="1"/>
           <w:iCs w:val="1"/>
         </w:rPr>
-        <w:t xml:space="preserve">PetFriends is a fun and user-friendly pet adoption application. </w:t>
+        <w:t>WoW-Connect serves as an engaging platform for World of Warcraft gamers seeking group play. I led the development of this application, ensuring seamless connectivity among players. I was responsible for both front-end and back-end development.</w:t>
       </w:r>
     </w:p>
     <w:p>
@@ -661,27 +615,162 @@
         </w:numPr>
         <w:rPr>
           <w:rFonts w:ascii="Proxima Nova" w:hAnsi="Proxima Nova" w:eastAsia="Proxima Nova" w:cs="Proxima Nova"/>
-          <w:i w:val="1"/>
-          <w:iCs w:val="1"/>
-        </w:rPr>
-      </w:pPr>
-      <w:r>
-        <w:rPr>
-          <w:rFonts w:ascii="Proxima Nova" w:hAnsi="Proxima Nova" w:eastAsia="Proxima Nova" w:cs="Proxima Nova"/>
-          <w:i w:val="1"/>
-          <w:iCs w:val="1"/>
-        </w:rPr>
-        <w:t>It utilizes Petfinders API to connect pet lovers with their perfect furry companions. Our group created this platform with a simple yet powerful goal in mind: to help people find their dream pets with ease and convenience.</w:t>
-      </w:r>
-    </w:p>
-    <w:p>
-      <w:pPr>
+        </w:rPr>
+      </w:pPr>
+      <w:r>
+        <w:rPr>
+          <w:rFonts w:ascii="Proxima Nova" w:hAnsi="Proxima Nova" w:eastAsia="Proxima Nova" w:cs="Proxima Nova"/>
+        </w:rPr>
+        <w:t>Tools/Languages: JavaScript, Node.js, Handlebars, MySQL, Express.js, Bootstrap.</w:t>
+      </w:r>
+    </w:p>
+    <w:p>
+      <w:pPr>
+        <w:rPr>
+          <w:rFonts w:ascii="Proxima Nova" w:hAnsi="Proxima Nova" w:eastAsia="Proxima Nova" w:cs="Proxima Nova"/>
+          <w:color w:val="6AA84F"/>
+          <w:sz w:val="12"/>
+          <w:szCs w:val="12"/>
+        </w:rPr>
+      </w:pPr>
+    </w:p>
+    <w:p>
+      <w:pPr>
+        <w:rPr>
+          <w:rFonts w:ascii="Proxima Nova" w:hAnsi="Proxima Nova" w:eastAsia="Proxima Nova" w:cs="Proxima Nova"/>
+          <w:i w:val="1"/>
+          <w:iCs w:val="1"/>
+          <w:color w:val="D23228"/>
+        </w:rPr>
+      </w:pPr>
+      <w:r>
+        <w:rPr>
+          <w:rFonts w:ascii="Proxima Nova" w:hAnsi="Proxima Nova" w:eastAsia="Proxima Nova" w:cs="Proxima Nova"/>
+          <w:b w:val="1"/>
+          <w:bCs w:val="1"/>
+          <w:i w:val="1"/>
+          <w:iCs w:val="1"/>
+        </w:rPr>
+        <w:t xml:space="preserve">PetFriends </w:t>
+      </w:r>
+      <w:r>
+        <w:rPr>
+          <w:rFonts w:ascii="Proxima Nova" w:hAnsi="Proxima Nova" w:eastAsia="Proxima Nova" w:cs="Proxima Nova"/>
+          <w:i w:val="1"/>
+          <w:iCs w:val="1"/>
+        </w:rPr>
+        <w:t xml:space="preserve">| </w:t>
+      </w:r>
+      <w:hyperlink r:id="Re588a354a2d34c3d">
+        <w:r>
+          <w:rPr>
+            <w:rStyle w:val="Hyperlink"/>
+            <w:rFonts w:ascii="Proxima Nova" w:hAnsi="Proxima Nova" w:eastAsia="Proxima Nova" w:cs="Proxima Nova"/>
+            <w:i w:val="1"/>
+            <w:iCs w:val="1"/>
+          </w:rPr>
+          <w:t>Repo</w:t>
+        </w:r>
+      </w:hyperlink>
+      <w:r>
+        <w:rPr>
+          <w:rFonts w:ascii="Proxima Nova" w:hAnsi="Proxima Nova" w:eastAsia="Proxima Nova" w:cs="Proxima Nova"/>
+          <w:i w:val="1"/>
+          <w:iCs w:val="1"/>
+          <w:color w:val="D23228"/>
+        </w:rPr>
+        <w:t xml:space="preserve"> </w:t>
+      </w:r>
+      <w:r>
+        <w:rPr>
+          <w:rFonts w:ascii="Proxima Nova" w:hAnsi="Proxima Nova" w:eastAsia="Proxima Nova" w:cs="Proxima Nova"/>
+          <w:i w:val="1"/>
+          <w:iCs w:val="1"/>
+        </w:rPr>
+        <w:t xml:space="preserve">| </w:t>
+      </w:r>
+      <w:hyperlink r:id="R178c2ba51d294e42">
+        <w:r>
+          <w:rPr>
+            <w:rStyle w:val="Hyperlink"/>
+            <w:rFonts w:ascii="Proxima Nova" w:hAnsi="Proxima Nova" w:eastAsia="Proxima Nova" w:cs="Proxima Nova"/>
+            <w:i w:val="1"/>
+            <w:iCs w:val="1"/>
+          </w:rPr>
+          <w:t>Deployed</w:t>
+        </w:r>
+      </w:hyperlink>
+      <w:r>
+        <w:tab/>
+      </w:r>
+      <w:r>
+        <w:tab/>
+      </w:r>
+      <w:r>
+        <w:tab/>
+      </w:r>
+      <w:r>
+        <w:tab/>
+      </w:r>
+      <w:r>
+        <w:tab/>
+      </w:r>
+      <w:r>
+        <w:tab/>
+      </w:r>
+      <w:r>
+        <w:tab/>
+      </w:r>
+      <w:r>
+        <w:rPr>
+          <w:rFonts w:ascii="Proxima Nova" w:hAnsi="Proxima Nova" w:eastAsia="Proxima Nova" w:cs="Proxima Nova"/>
+          <w:i w:val="1"/>
+          <w:iCs w:val="1"/>
+        </w:rPr>
+        <w:t>Project Co-Lead</w:t>
+      </w:r>
+    </w:p>
+    <w:p>
+      <w:pPr>
+        <w:rPr>
+          <w:rFonts w:ascii="Proxima Nova" w:hAnsi="Proxima Nova" w:eastAsia="Proxima Nova" w:cs="Proxima Nova"/>
+          <w:i/>
+          <w:color w:val="D23228"/>
+          <w:sz w:val="12"/>
+          <w:szCs w:val="12"/>
+        </w:rPr>
+      </w:pPr>
+    </w:p>
+    <w:p>
+      <w:pPr>
+        <w:pStyle w:val="Normal"/>
         <w:numPr>
           <w:ilvl w:val="0"/>
           <w:numId w:val="10"/>
         </w:numPr>
         <w:rPr>
           <w:rFonts w:ascii="Proxima Nova" w:hAnsi="Proxima Nova" w:eastAsia="Proxima Nova" w:cs="Proxima Nova"/>
+          <w:i w:val="1"/>
+          <w:iCs w:val="1"/>
+        </w:rPr>
+      </w:pPr>
+      <w:r>
+        <w:rPr>
+          <w:rFonts w:ascii="Proxima Nova" w:hAnsi="Proxima Nova" w:eastAsia="Proxima Nova" w:cs="Proxima Nova"/>
+          <w:i w:val="1"/>
+          <w:iCs w:val="1"/>
+        </w:rPr>
+        <w:t>PetFriends is a user-centric pet adoption application. It leverages Petfinder's API to match prospective pet owners with their ideal companions. Our team developed this platform with a clear objective: to streamline pet adoption, making it easier and more convenient for users.</w:t>
+      </w:r>
+    </w:p>
+    <w:p>
+      <w:pPr>
+        <w:numPr>
+          <w:ilvl w:val="0"/>
+          <w:numId w:val="10"/>
+        </w:numPr>
+        <w:rPr>
+          <w:rFonts w:ascii="Proxima Nova" w:hAnsi="Proxima Nova" w:eastAsia="Proxima Nova" w:cs="Proxima Nova"/>
           <w:b w:val="0"/>
           <w:bCs w:val="0"/>
           <w:i w:val="1"/>
@@ -821,8 +910,8 @@
       <w:r>
         <w:rPr>
           <w:rFonts w:ascii="Proxima Nova" w:hAnsi="Proxima Nova" w:eastAsia="Proxima Nova" w:cs="Proxima Nova"/>
-          <w:i/>
-          <w:iCs/>
+          <w:i w:val="1"/>
+          <w:iCs w:val="1"/>
         </w:rPr>
         <w:t>Project Engineer</w:t>
       </w:r>
@@ -859,55 +948,13 @@
       <w:r>
         <w:rPr>
           <w:rFonts w:ascii="Proxima Nova" w:hAnsi="Proxima Nova" w:eastAsia="Proxima Nova" w:cs="Proxima Nova"/>
-          <w:i/>
-          <w:iCs/>
+          <w:i w:val="1"/>
+          <w:iCs w:val="1"/>
         </w:rPr>
         <w:t xml:space="preserve">Pasco, WA </w:t>
       </w:r>
     </w:p>
-    <w:p w14:noSpellErr="1">
-      <w:pPr>
-        <w:numPr>
-          <w:ilvl w:val="0"/>
-          <w:numId w:val="6"/>
-        </w:numPr>
-        <w:rPr>
-          <w:rFonts w:ascii="Proxima Nova" w:hAnsi="Proxima Nova" w:eastAsia="Proxima Nova" w:cs="Proxima Nova"/>
-          <w:i w:val="1"/>
-          <w:iCs w:val="1"/>
-        </w:rPr>
-      </w:pPr>
-      <w:r>
-        <w:rPr>
-          <w:rFonts w:ascii="Proxima Nova" w:hAnsi="Proxima Nova" w:eastAsia="Proxima Nova" w:cs="Proxima Nova"/>
-          <w:i w:val="1"/>
-          <w:iCs w:val="1"/>
-        </w:rPr>
-        <w:t>Responsible for collecting and analyzing all project costs, including raw materials, self-perform labor, and equipment to ensure estimates were accurate and reflective of the true cost of the project, thereby promoting greater financial stability and efficiency for the organization.</w:t>
-      </w:r>
-    </w:p>
-    <w:p w14:noSpellErr="1">
-      <w:pPr>
-        <w:numPr>
-          <w:ilvl w:val="0"/>
-          <w:numId w:val="6"/>
-        </w:numPr>
-        <w:rPr>
-          <w:rFonts w:ascii="Proxima Nova" w:hAnsi="Proxima Nova" w:eastAsia="Proxima Nova" w:cs="Proxima Nova"/>
-          <w:i w:val="1"/>
-          <w:iCs w:val="1"/>
-        </w:rPr>
-      </w:pPr>
-      <w:r>
-        <w:rPr>
-          <w:rFonts w:ascii="Proxima Nova" w:hAnsi="Proxima Nova" w:eastAsia="Proxima Nova" w:cs="Proxima Nova"/>
-          <w:i w:val="1"/>
-          <w:iCs w:val="1"/>
-        </w:rPr>
-        <w:t>Developed and maintained relationships with key suppliers and vendors, negotiating favorable terms and ensuring timely delivery of materials and equipment.</w:t>
-      </w:r>
-    </w:p>
-    <w:p w14:noSpellErr="1">
+    <w:p>
       <w:pPr>
         <w:pStyle w:val="ListParagraph"/>
         <w:numPr>
@@ -926,45 +973,49 @@
           <w:i w:val="1"/>
           <w:iCs w:val="1"/>
         </w:rPr>
-        <w:t xml:space="preserve">Conducted thorough project evaluations and analyses, identifying areas for </w:t>
-      </w:r>
-      <w:r>
-        <w:rPr>
-          <w:rFonts w:ascii="Proxima Nova" w:hAnsi="Proxima Nova" w:eastAsia="Proxima Nova" w:cs="Proxima Nova"/>
-          <w:i w:val="1"/>
-          <w:iCs w:val="1"/>
-        </w:rPr>
-        <w:t>improvement</w:t>
-      </w:r>
-      <w:r>
-        <w:rPr>
-          <w:rFonts w:ascii="Proxima Nova" w:hAnsi="Proxima Nova" w:eastAsia="Proxima Nova" w:cs="Proxima Nova"/>
-          <w:i w:val="1"/>
-          <w:iCs w:val="1"/>
-        </w:rPr>
-        <w:t xml:space="preserve"> and implementing targeted process improvements that resulted in increased efficiency and profitability.</w:t>
-      </w:r>
-    </w:p>
-    <w:p w14:noSpellErr="1">
+        <w:t>Collect and analyze all project costs, including raw materials, self-perform labor, and equipment to ensure estimates are accurate and reflective of the true cost of the project, thereby promoting greater financial stability and efficiency for the organization.</w:t>
+      </w:r>
+    </w:p>
+    <w:p>
       <w:pPr>
         <w:pStyle w:val="ListParagraph"/>
         <w:numPr>
           <w:ilvl w:val="0"/>
           <w:numId w:val="6"/>
         </w:numPr>
-        <w:rPr>
-          <w:rFonts w:ascii="Proxima Nova" w:hAnsi="Proxima Nova" w:eastAsia="Proxima Nova" w:cs="Proxima Nova"/>
-          <w:i w:val="1"/>
-          <w:iCs w:val="1"/>
-        </w:rPr>
-      </w:pPr>
-      <w:r>
-        <w:rPr>
-          <w:rFonts w:ascii="Proxima Nova" w:hAnsi="Proxima Nova" w:eastAsia="Proxima Nova" w:cs="Proxima Nova"/>
-          <w:i w:val="1"/>
-          <w:iCs w:val="1"/>
-        </w:rPr>
-        <w:t>Established and maintained a comprehensive project documentation system, enabling accurate and timely reporting of project progress and ensuring compliance with regulatory requirements.</w:t>
+        <w:rPr/>
+      </w:pPr>
+      <w:r>
+        <w:rPr/>
+        <w:t>Develop and maintain relationships with key suppliers and vendors, negotiating favorable terms and ensuring timely delivery of materials and equipment.</w:t>
+      </w:r>
+    </w:p>
+    <w:p>
+      <w:pPr>
+        <w:pStyle w:val="ListParagraph"/>
+        <w:numPr>
+          <w:ilvl w:val="0"/>
+          <w:numId w:val="6"/>
+        </w:numPr>
+        <w:rPr/>
+      </w:pPr>
+      <w:r>
+        <w:rPr/>
+        <w:t>Conduct thorough project evaluations and analyses, identifying areas for improvement and implementing targeted process improvements that result in increased efficiency and profitability.</w:t>
+      </w:r>
+    </w:p>
+    <w:p>
+      <w:pPr>
+        <w:pStyle w:val="ListParagraph"/>
+        <w:numPr>
+          <w:ilvl w:val="0"/>
+          <w:numId w:val="6"/>
+        </w:numPr>
+        <w:rPr/>
+      </w:pPr>
+      <w:r>
+        <w:rPr/>
+        <w:t>Establish and maintain a comprehensive project documentation system, enabling accurate and timely reporting of project progress and ensuring compliance with regulatory requirements.</w:t>
       </w:r>
     </w:p>
     <w:p>
@@ -991,6 +1042,51 @@
       <w:pPr>
         <w:rPr>
           <w:rFonts w:ascii="Proxima Nova" w:hAnsi="Proxima Nova" w:eastAsia="Proxima Nova" w:cs="Proxima Nova"/>
+          <w:i w:val="1"/>
+          <w:iCs w:val="1"/>
+        </w:rPr>
+      </w:pPr>
+      <w:r>
+        <w:rPr>
+          <w:rFonts w:ascii="Proxima Nova" w:hAnsi="Proxima Nova" w:eastAsia="Proxima Nova" w:cs="Proxima Nova"/>
+          <w:b w:val="1"/>
+          <w:bCs w:val="1"/>
+          <w:i w:val="1"/>
+          <w:iCs w:val="1"/>
+        </w:rPr>
+        <w:t>Elite Construction &amp; Development</w:t>
+      </w:r>
+      <w:r>
+        <w:tab/>
+      </w:r>
+      <w:r>
+        <w:tab/>
+      </w:r>
+      <w:r>
+        <w:tab/>
+      </w:r>
+      <w:r>
+        <w:tab/>
+      </w:r>
+      <w:r>
+        <w:tab/>
+      </w:r>
+      <w:r>
+        <w:tab/>
+      </w:r>
+      <w:r>
+        <w:rPr>
+          <w:rFonts w:ascii="Proxima Nova" w:hAnsi="Proxima Nova" w:eastAsia="Proxima Nova" w:cs="Proxima Nova"/>
+          <w:i w:val="1"/>
+          <w:iCs w:val="1"/>
+        </w:rPr>
+        <w:t xml:space="preserve">           October 2018 - January 2023</w:t>
+      </w:r>
+    </w:p>
+    <w:p>
+      <w:pPr>
+        <w:rPr>
+          <w:rFonts w:ascii="Proxima Nova" w:hAnsi="Proxima Nova" w:eastAsia="Proxima Nova" w:cs="Proxima Nova"/>
           <w:i/>
           <w:iCs/>
         </w:rPr>
@@ -998,53 +1094,8 @@
       <w:r>
         <w:rPr>
           <w:rFonts w:ascii="Proxima Nova" w:hAnsi="Proxima Nova" w:eastAsia="Proxima Nova" w:cs="Proxima Nova"/>
-          <w:b/>
-          <w:bCs/>
-          <w:i/>
-          <w:iCs/>
-        </w:rPr>
-        <w:t>Elite Construction &amp; Development</w:t>
-      </w:r>
-      <w:r>
-        <w:tab/>
-      </w:r>
-      <w:r>
-        <w:tab/>
-      </w:r>
-      <w:r>
-        <w:tab/>
-      </w:r>
-      <w:r>
-        <w:tab/>
-      </w:r>
-      <w:r>
-        <w:tab/>
-      </w:r>
-      <w:r>
-        <w:tab/>
-      </w:r>
-      <w:r>
-        <w:rPr>
-          <w:rFonts w:ascii="Proxima Nova" w:hAnsi="Proxima Nova" w:eastAsia="Proxima Nova" w:cs="Proxima Nova"/>
-          <w:i/>
-          <w:iCs/>
-        </w:rPr>
-        <w:t xml:space="preserve">      October 2018 - January 2023</w:t>
-      </w:r>
-    </w:p>
-    <w:p>
-      <w:pPr>
-        <w:rPr>
-          <w:rFonts w:ascii="Proxima Nova" w:hAnsi="Proxima Nova" w:eastAsia="Proxima Nova" w:cs="Proxima Nova"/>
-          <w:i/>
-          <w:iCs/>
-        </w:rPr>
-      </w:pPr>
-      <w:r>
-        <w:rPr>
-          <w:rFonts w:ascii="Proxima Nova" w:hAnsi="Proxima Nova" w:eastAsia="Proxima Nova" w:cs="Proxima Nova"/>
-          <w:i/>
-          <w:iCs/>
+          <w:i w:val="1"/>
+          <w:iCs w:val="1"/>
         </w:rPr>
         <w:t>Logistics Manager</w:t>
       </w:r>
@@ -1075,30 +1126,29 @@
       <w:r>
         <w:tab/>
       </w:r>
-      <w:proofErr w:type="gramStart"/>
-      <w:r>
-        <w:tab/>
-      </w:r>
-      <w:r>
-        <w:rPr>
-          <w:rFonts w:ascii="Proxima Nova" w:hAnsi="Proxima Nova" w:eastAsia="Proxima Nova" w:cs="Proxima Nova"/>
-          <w:i/>
-          <w:iCs/>
+      <w:r>
+        <w:tab/>
+      </w:r>
+      <w:r>
+        <w:rPr>
+          <w:rFonts w:ascii="Proxima Nova" w:hAnsi="Proxima Nova" w:eastAsia="Proxima Nova" w:cs="Proxima Nova"/>
+          <w:i w:val="1"/>
+          <w:iCs w:val="1"/>
         </w:rPr>
         <w:t xml:space="preserve">  Pasco</w:t>
       </w:r>
-      <w:proofErr w:type="gramEnd"/>
-      <w:r>
-        <w:rPr>
-          <w:rFonts w:ascii="Proxima Nova" w:hAnsi="Proxima Nova" w:eastAsia="Proxima Nova" w:cs="Proxima Nova"/>
-          <w:i/>
-          <w:iCs/>
+      <w:r>
+        <w:rPr>
+          <w:rFonts w:ascii="Proxima Nova" w:hAnsi="Proxima Nova" w:eastAsia="Proxima Nova" w:cs="Proxima Nova"/>
+          <w:i w:val="1"/>
+          <w:iCs w:val="1"/>
         </w:rPr>
         <w:t>, WA</w:t>
       </w:r>
     </w:p>
-    <w:p w14:noSpellErr="1">
-      <w:pPr>
+    <w:p>
+      <w:pPr>
+        <w:pStyle w:val="Normal"/>
         <w:numPr>
           <w:ilvl w:val="0"/>
           <w:numId w:val="6"/>
@@ -1115,79 +1165,61 @@
           <w:i w:val="1"/>
           <w:iCs w:val="1"/>
         </w:rPr>
-        <w:t xml:space="preserve">Strengthened company efficiency by implementing warehouse upgrades and process improvements, including designing a streamlined warehouse and implementing policies and procedures. </w:t>
-      </w:r>
-    </w:p>
-    <w:p w14:noSpellErr="1">
-      <w:pPr>
+        <w:t>Strengthened company efficiency by implementing warehouse upgrades and process improvements, including designing a streamlined warehouse and implementing policies and procedures.</w:t>
+      </w:r>
+    </w:p>
+    <w:p>
+      <w:pPr>
+        <w:pStyle w:val="ListParagraph"/>
         <w:numPr>
           <w:ilvl w:val="0"/>
           <w:numId w:val="6"/>
         </w:numPr>
-        <w:rPr>
-          <w:rFonts w:ascii="Proxima Nova" w:hAnsi="Proxima Nova" w:eastAsia="Proxima Nova" w:cs="Proxima Nova"/>
-          <w:i w:val="1"/>
-          <w:iCs w:val="1"/>
-        </w:rPr>
-      </w:pPr>
-      <w:r>
-        <w:rPr>
-          <w:rFonts w:ascii="Proxima Nova" w:hAnsi="Proxima Nova" w:eastAsia="Proxima Nova" w:cs="Proxima Nova"/>
-          <w:i w:val="1"/>
-          <w:iCs w:val="1"/>
-        </w:rPr>
-        <w:t xml:space="preserve">Managed a Tool Crib valued at </w:t>
-      </w:r>
-      <w:r>
-        <w:rPr>
-          <w:rFonts w:ascii="Proxima Nova" w:hAnsi="Proxima Nova" w:eastAsia="Proxima Nova" w:cs="Proxima Nova"/>
-          <w:i w:val="1"/>
-          <w:iCs w:val="1"/>
-        </w:rPr>
-        <w:t>$230,854.00</w:t>
-      </w:r>
-    </w:p>
-    <w:p w14:noSpellErr="1">
-      <w:pPr>
+        <w:rPr/>
+      </w:pPr>
+      <w:r>
+        <w:rPr/>
+        <w:t>Managed a Tool Crib valued at $230,854.00</w:t>
+      </w:r>
+    </w:p>
+    <w:p>
+      <w:pPr>
+        <w:pStyle w:val="ListParagraph"/>
         <w:numPr>
           <w:ilvl w:val="0"/>
           <w:numId w:val="6"/>
         </w:numPr>
-        <w:rPr>
-          <w:rFonts w:ascii="Proxima Nova" w:hAnsi="Proxima Nova" w:eastAsia="Proxima Nova" w:cs="Proxima Nova"/>
-          <w:i w:val="1"/>
-          <w:iCs w:val="1"/>
-        </w:rPr>
-      </w:pPr>
-      <w:r>
-        <w:rPr>
-          <w:rFonts w:ascii="Proxima Nova" w:hAnsi="Proxima Nova" w:eastAsia="Proxima Nova" w:cs="Proxima Nova"/>
-          <w:i w:val="1"/>
-          <w:iCs w:val="1"/>
-        </w:rPr>
+        <w:rPr/>
+      </w:pPr>
+      <w:r>
+        <w:rPr/>
         <w:t>Streamlined Project Manager's workflow by managing project schedules, including subcontractor timelines and schedules, design team decisions, and Superintendent tasks.</w:t>
       </w:r>
     </w:p>
-    <w:p w14:noSpellErr="1">
-      <w:pPr>
+    <w:p>
+      <w:pPr>
+        <w:pStyle w:val="ListParagraph"/>
         <w:numPr>
           <w:ilvl w:val="0"/>
           <w:numId w:val="6"/>
         </w:numPr>
-        <w:rPr>
-          <w:rFonts w:ascii="Proxima Nova" w:hAnsi="Proxima Nova" w:eastAsia="Proxima Nova" w:cs="Proxima Nova"/>
-          <w:i w:val="1"/>
-          <w:iCs w:val="1"/>
-        </w:rPr>
-      </w:pPr>
-      <w:r>
-        <w:rPr>
-          <w:rFonts w:ascii="Proxima Nova" w:hAnsi="Proxima Nova" w:eastAsia="Proxima Nova" w:cs="Proxima Nova"/>
-          <w:i w:val="1"/>
-          <w:iCs w:val="1"/>
-        </w:rPr>
+        <w:rPr/>
+      </w:pPr>
+      <w:r>
+        <w:rPr/>
         <w:t>Built and embraced a culture of continuous improvement. Incorporated Lean principles into daily activities and tasks of a construction project.</w:t>
       </w:r>
+    </w:p>
+    <w:p>
+      <w:pPr>
+        <w:pStyle w:val="Normal"/>
+        <w:ind w:left="0"/>
+        <w:rPr>
+          <w:rFonts w:ascii="Proxima Nova" w:hAnsi="Proxima Nova" w:eastAsia="Proxima Nova" w:cs="Proxima Nova"/>
+          <w:i w:val="1"/>
+          <w:iCs w:val="1"/>
+        </w:rPr>
+      </w:pPr>
     </w:p>
     <w:p>
       <w:pPr>
@@ -1225,80 +1257,48 @@
       <w:pPr>
         <w:rPr>
           <w:rFonts w:ascii="Proxima Nova" w:hAnsi="Proxima Nova" w:eastAsia="Proxima Nova" w:cs="Proxima Nova"/>
-          <w:i/>
-          <w:iCs/>
-        </w:rPr>
-      </w:pPr>
-      <w:r>
-        <w:rPr>
-          <w:rFonts w:ascii="Proxima Nova" w:hAnsi="Proxima Nova" w:eastAsia="Proxima Nova" w:cs="Proxima Nova"/>
-          <w:i/>
-          <w:iCs/>
-        </w:rPr>
-        <w:t xml:space="preserve">University of Washington Professional &amp; Continuing </w:t>
-      </w:r>
-      <w:proofErr w:type="gramStart"/>
-      <w:r>
-        <w:rPr>
-          <w:rFonts w:ascii="Proxima Nova" w:hAnsi="Proxima Nova" w:eastAsia="Proxima Nova" w:cs="Proxima Nova"/>
-          <w:i/>
-          <w:iCs/>
-        </w:rPr>
-        <w:t>Education ,</w:t>
-      </w:r>
-      <w:proofErr w:type="gramEnd"/>
-      <w:r>
-        <w:rPr>
-          <w:rFonts w:ascii="Proxima Nova" w:hAnsi="Proxima Nova" w:eastAsia="Proxima Nova" w:cs="Proxima Nova"/>
-          <w:i/>
-          <w:iCs/>
-        </w:rPr>
-        <w:t xml:space="preserve"> Online </w:t>
-      </w:r>
-      <w:r>
-        <w:tab/>
-      </w:r>
-      <w:r>
-        <w:tab/>
-      </w:r>
-      <w:r>
-        <w:tab/>
-      </w:r>
-      <w:r>
-        <w:rPr>
-          <w:rFonts w:ascii="Proxima Nova" w:hAnsi="Proxima Nova" w:eastAsia="Proxima Nova" w:cs="Proxima Nova"/>
-          <w:i/>
-          <w:iCs/>
-        </w:rPr>
-        <w:t xml:space="preserve"> </w:t>
-      </w:r>
-      <w:r>
-        <w:tab/>
-      </w:r>
-      <w:r>
-        <w:rPr>
-          <w:rFonts w:ascii="Proxima Nova" w:hAnsi="Proxima Nova" w:eastAsia="Proxima Nova" w:cs="Proxima Nova"/>
-          <w:i/>
-          <w:iCs/>
-        </w:rPr>
-        <w:t>May 2023</w:t>
-      </w:r>
-    </w:p>
-    <w:p>
-      <w:pPr>
-        <w:rPr>
-          <w:rFonts w:ascii="Proxima Nova" w:hAnsi="Proxima Nova" w:eastAsia="Proxima Nova" w:cs="Proxima Nova"/>
-          <w:i/>
-          <w:iCs/>
-        </w:rPr>
-      </w:pPr>
-      <w:r>
-        <w:rPr>
-          <w:rFonts w:ascii="Proxima Nova" w:hAnsi="Proxima Nova" w:eastAsia="Proxima Nova" w:cs="Proxima Nova"/>
-          <w:i/>
-          <w:iCs/>
-        </w:rPr>
-        <w:t>Certificate of Completion</w:t>
+          <w:i w:val="1"/>
+          <w:iCs w:val="1"/>
+        </w:rPr>
+      </w:pPr>
+      <w:r>
+        <w:rPr>
+          <w:rFonts w:ascii="Proxima Nova" w:hAnsi="Proxima Nova" w:eastAsia="Proxima Nova" w:cs="Proxima Nova"/>
+          <w:i w:val="1"/>
+          <w:iCs w:val="1"/>
+        </w:rPr>
+        <w:t xml:space="preserve">University of Washington Professional &amp; Continuing Education , Online </w:t>
+      </w:r>
+      <w:r>
+        <w:tab/>
+      </w:r>
+      <w:r>
+        <w:tab/>
+      </w:r>
+      <w:r>
+        <w:rPr>
+          <w:rFonts w:ascii="Proxima Nova" w:hAnsi="Proxima Nova" w:eastAsia="Proxima Nova" w:cs="Proxima Nova"/>
+          <w:i w:val="1"/>
+          <w:iCs w:val="1"/>
+        </w:rPr>
+        <w:t>October 2023-May 2023</w:t>
+      </w:r>
+    </w:p>
+    <w:p>
+      <w:pPr>
+        <w:rPr>
+          <w:rFonts w:ascii="Proxima Nova" w:hAnsi="Proxima Nova" w:eastAsia="Proxima Nova" w:cs="Proxima Nova"/>
+          <w:i w:val="1"/>
+          <w:iCs w:val="1"/>
+        </w:rPr>
+      </w:pPr>
+      <w:r>
+        <w:rPr>
+          <w:rFonts w:ascii="Proxima Nova" w:hAnsi="Proxima Nova" w:eastAsia="Proxima Nova" w:cs="Proxima Nova"/>
+          <w:i w:val="1"/>
+          <w:iCs w:val="1"/>
+        </w:rPr>
+        <w:t xml:space="preserve">Certificate in Full-Stack Web Development </w:t>
       </w:r>
     </w:p>
     <w:p>
@@ -1316,6 +1316,55 @@
       <w:pPr>
         <w:rPr>
           <w:rFonts w:ascii="Proxima Nova" w:hAnsi="Proxima Nova" w:eastAsia="Proxima Nova" w:cs="Proxima Nova"/>
+          <w:i w:val="1"/>
+          <w:iCs w:val="1"/>
+        </w:rPr>
+      </w:pPr>
+      <w:r>
+        <w:rPr>
+          <w:rFonts w:ascii="Proxima Nova" w:hAnsi="Proxima Nova" w:eastAsia="Proxima Nova" w:cs="Proxima Nova"/>
+          <w:i w:val="1"/>
+          <w:iCs w:val="1"/>
+        </w:rPr>
+        <w:t>Pasco Highschool, Pasco</w:t>
+      </w:r>
+      <w:r>
+        <w:tab/>
+      </w:r>
+      <w:r>
+        <w:tab/>
+      </w:r>
+      <w:r>
+        <w:tab/>
+      </w:r>
+      <w:r>
+        <w:tab/>
+      </w:r>
+      <w:r>
+        <w:tab/>
+      </w:r>
+      <w:r>
+        <w:tab/>
+      </w:r>
+      <w:r>
+        <w:tab/>
+      </w:r>
+      <w:r>
+        <w:tab/>
+      </w:r>
+      <w:r>
+        <w:rPr>
+          <w:rFonts w:ascii="Proxima Nova" w:hAnsi="Proxima Nova" w:eastAsia="Proxima Nova" w:cs="Proxima Nova"/>
+          <w:i w:val="1"/>
+          <w:iCs w:val="1"/>
+        </w:rPr>
+        <w:t>June 2009</w:t>
+      </w:r>
+    </w:p>
+    <w:p>
+      <w:pPr>
+        <w:rPr>
+          <w:rFonts w:ascii="Proxima Nova" w:hAnsi="Proxima Nova" w:eastAsia="Proxima Nova" w:cs="Proxima Nova"/>
           <w:i/>
           <w:iCs/>
         </w:rPr>
@@ -1323,65 +1372,86 @@
       <w:r>
         <w:rPr>
           <w:rFonts w:ascii="Proxima Nova" w:hAnsi="Proxima Nova" w:eastAsia="Proxima Nova" w:cs="Proxima Nova"/>
-          <w:i/>
-          <w:iCs/>
-        </w:rPr>
-        <w:t>Pasco Highschool, Pasco</w:t>
-      </w:r>
-      <w:r>
-        <w:tab/>
-      </w:r>
-      <w:r>
-        <w:tab/>
-      </w:r>
-      <w:r>
-        <w:tab/>
-      </w:r>
-      <w:r>
-        <w:tab/>
-      </w:r>
-      <w:r>
-        <w:tab/>
-      </w:r>
-      <w:r>
-        <w:tab/>
-      </w:r>
-      <w:r>
-        <w:tab/>
-      </w:r>
-      <w:r>
-        <w:tab/>
-      </w:r>
-      <w:r>
-        <w:tab/>
-      </w:r>
-      <w:r>
-        <w:tab/>
-      </w:r>
-      <w:r>
-        <w:rPr>
-          <w:rFonts w:ascii="Proxima Nova" w:hAnsi="Proxima Nova" w:eastAsia="Proxima Nova" w:cs="Proxima Nova"/>
-          <w:i/>
-          <w:iCs/>
-        </w:rPr>
-        <w:t>June 2009</w:t>
-      </w:r>
-    </w:p>
-    <w:p>
-      <w:pPr>
-        <w:rPr>
-          <w:rFonts w:ascii="Proxima Nova" w:hAnsi="Proxima Nova" w:eastAsia="Proxima Nova" w:cs="Proxima Nova"/>
-          <w:i/>
-          <w:iCs/>
-        </w:rPr>
-      </w:pPr>
-      <w:r>
-        <w:rPr>
-          <w:rFonts w:ascii="Proxima Nova" w:hAnsi="Proxima Nova" w:eastAsia="Proxima Nova" w:cs="Proxima Nova"/>
-          <w:i/>
-          <w:iCs/>
+          <w:i w:val="1"/>
+          <w:iCs w:val="1"/>
         </w:rPr>
         <w:t>Highschool Diploma</w:t>
+      </w:r>
+    </w:p>
+    <w:p>
+      <w:pPr>
+        <w:pStyle w:val="Normal"/>
+        <w:rPr>
+          <w:rFonts w:ascii="Proxima Nova" w:hAnsi="Proxima Nova" w:eastAsia="Proxima Nova" w:cs="Proxima Nova"/>
+          <w:i w:val="1"/>
+          <w:iCs w:val="1"/>
+        </w:rPr>
+      </w:pPr>
+    </w:p>
+    <w:p>
+      <w:pPr>
+        <w:pStyle w:val="Normal"/>
+        <w:rPr>
+          <w:rFonts w:ascii="Proxima Nova" w:hAnsi="Proxima Nova" w:eastAsia="Proxima Nova" w:cs="Proxima Nova"/>
+          <w:b w:val="1"/>
+          <w:bCs w:val="1"/>
+          <w:i w:val="1"/>
+          <w:iCs w:val="1"/>
+        </w:rPr>
+      </w:pPr>
+      <w:r>
+        <w:rPr>
+          <w:rFonts w:ascii="Proxima Nova" w:hAnsi="Proxima Nova" w:eastAsia="Proxima Nova" w:cs="Proxima Nova"/>
+          <w:b w:val="1"/>
+          <w:bCs w:val="1"/>
+          <w:i w:val="1"/>
+          <w:iCs w:val="1"/>
+        </w:rPr>
+        <w:t>Languages</w:t>
+      </w:r>
+    </w:p>
+    <w:p>
+      <w:pPr>
+        <w:pStyle w:val="ListParagraph"/>
+        <w:numPr>
+          <w:ilvl w:val="0"/>
+          <w:numId w:val="12"/>
+        </w:numPr>
+        <w:rPr>
+          <w:rFonts w:ascii="Proxima Nova" w:hAnsi="Proxima Nova" w:eastAsia="Proxima Nova" w:cs="Proxima Nova"/>
+          <w:i w:val="1"/>
+          <w:iCs w:val="1"/>
+        </w:rPr>
+      </w:pPr>
+      <w:r>
+        <w:rPr>
+          <w:rFonts w:ascii="Proxima Nova" w:hAnsi="Proxima Nova" w:eastAsia="Proxima Nova" w:cs="Proxima Nova"/>
+          <w:i w:val="1"/>
+          <w:iCs w:val="1"/>
+        </w:rPr>
+        <w:t>English</w:t>
+      </w:r>
+    </w:p>
+    <w:p>
+      <w:pPr>
+        <w:pStyle w:val="ListParagraph"/>
+        <w:numPr>
+          <w:ilvl w:val="0"/>
+          <w:numId w:val="12"/>
+        </w:numPr>
+        <w:rPr>
+          <w:rFonts w:ascii="Proxima Nova" w:hAnsi="Proxima Nova" w:eastAsia="Proxima Nova" w:cs="Proxima Nova"/>
+          <w:i w:val="1"/>
+          <w:iCs w:val="1"/>
+        </w:rPr>
+      </w:pPr>
+      <w:r>
+        <w:rPr>
+          <w:rFonts w:ascii="Proxima Nova" w:hAnsi="Proxima Nova" w:eastAsia="Proxima Nova" w:cs="Proxima Nova"/>
+          <w:i w:val="1"/>
+          <w:iCs w:val="1"/>
+        </w:rPr>
+        <w:t>Spanish</w:t>
       </w:r>
     </w:p>
     <w:sectPr>
@@ -1394,8 +1464,240 @@
 </w:document>
 </file>
 
+<file path=word/commentsExtended.xml><?xml version="1.0" encoding="utf-8"?>
+<w15:commentsEx xmlns:mc="http://schemas.openxmlformats.org/markup-compatibility/2006" xmlns:w15="http://schemas.microsoft.com/office/word/2012/wordml" mc:Ignorable="w15"/>
+</file>
+
+<file path=word/commentsIds.xml><?xml version="1.0" encoding="utf-8"?>
+<w16cid:commentsIds xmlns:mc="http://schemas.openxmlformats.org/markup-compatibility/2006" xmlns:w16cid="http://schemas.microsoft.com/office/word/2016/wordml/cid" mc:Ignorable="w16cid"/>
+</file>
+
 <file path=word/numbering.xml><?xml version="1.0" encoding="utf-8"?>
 <w:numbering xmlns:wpc="http://schemas.microsoft.com/office/word/2010/wordprocessingCanvas" xmlns:cx="http://schemas.microsoft.com/office/drawing/2014/chartex" xmlns:cx1="http://schemas.microsoft.com/office/drawing/2015/9/8/chartex" xmlns:cx2="http://schemas.microsoft.com/office/drawing/2015/10/21/chartex" xmlns:cx3="http://schemas.microsoft.com/office/drawing/2016/5/9/chartex" xmlns:cx4="http://schemas.microsoft.com/office/drawing/2016/5/10/chartex" xmlns:cx5="http://schemas.microsoft.com/office/drawing/2016/5/11/chartex" xmlns:cx6="http://schemas.microsoft.com/office/drawing/2016/5/12/chartex" xmlns:cx7="http://schemas.microsoft.com/office/drawing/2016/5/13/chartex" xmlns:cx8="http://schemas.microsoft.com/office/drawing/2016/5/14/chartex" xmlns:mc="http://schemas.openxmlformats.org/markup-compatibility/2006" xmlns:aink="http://schemas.microsoft.com/office/drawing/2016/ink" xmlns:am3d="http://schemas.microsoft.com/office/drawing/2017/model3d" xmlns:o="urn:schemas-microsoft-com:office:office" xmlns:oel="http://schemas.microsoft.com/office/2019/extlst" xmlns:r="http://schemas.openxmlformats.org/officeDocument/2006/relationships" xmlns:m="http://schemas.openxmlformats.org/officeDocument/2006/math" xmlns:v="urn:schemas-microsoft-com:vml" xmlns:wp14="http://schemas.microsoft.com/office/word/2010/wordprocessingDrawing" xmlns:wp="http://schemas.openxmlformats.org/drawingml/2006/wordprocessingDrawing" xmlns:w10="urn:schemas-microsoft-com:office:word" xmlns:w="http://schemas.openxmlformats.org/wordprocessingml/2006/main" xmlns:w14="http://schemas.microsoft.com/office/word/2010/wordml" xmlns:w15="http://schemas.microsoft.com/office/word/2012/wordml" xmlns:w16cex="http://schemas.microsoft.com/office/word/2018/wordml/cex" xmlns:w16cid="http://schemas.microsoft.com/office/word/2016/wordml/cid" xmlns:w16="http://schemas.microsoft.com/office/word/2018/wordml" xmlns:w16sdtdh="http://schemas.microsoft.com/office/word/2020/wordml/sdtdatahash" xmlns:w16se="http://schemas.microsoft.com/office/word/2015/wordml/symex" xmlns:wpg="http://schemas.microsoft.com/office/word/2010/wordprocessingGroup" xmlns:wpi="http://schemas.microsoft.com/office/word/2010/wordprocessingInk" xmlns:wne="http://schemas.microsoft.com/office/word/2006/wordml" xmlns:wps="http://schemas.microsoft.com/office/word/2010/wordprocessingShape" mc:Ignorable="w14 w15 w16se w16cid w16 w16cex w16sdtdh wp14">
+  <w:abstractNum xmlns:w="http://schemas.openxmlformats.org/wordprocessingml/2006/main" w:abstractNumId="11">
+    <w:nsid w:val="74932280"/>
+    <w:multiLevelType xmlns:w="http://schemas.openxmlformats.org/wordprocessingml/2006/main" w:val="hybridMultilevel"/>
+    <w:lvl xmlns:w="http://schemas.openxmlformats.org/wordprocessingml/2006/main" w:ilvl="0">
+      <w:start w:val="1"/>
+      <w:numFmt w:val="bullet"/>
+      <w:lvlText w:val=""/>
+      <w:lvlJc w:val="left"/>
+      <w:pPr>
+        <w:ind w:left="720" w:hanging="360"/>
+      </w:pPr>
+      <w:rPr>
+        <w:rFonts w:hint="default" w:ascii="Symbol" w:hAnsi="Symbol"/>
+      </w:rPr>
+    </w:lvl>
+    <w:lvl xmlns:w="http://schemas.openxmlformats.org/wordprocessingml/2006/main" w:ilvl="1">
+      <w:start w:val="1"/>
+      <w:numFmt w:val="bullet"/>
+      <w:lvlText w:val="o"/>
+      <w:lvlJc w:val="left"/>
+      <w:pPr>
+        <w:ind w:left="1440" w:hanging="360"/>
+      </w:pPr>
+      <w:rPr>
+        <w:rFonts w:hint="default" w:ascii="Courier New" w:hAnsi="Courier New"/>
+      </w:rPr>
+    </w:lvl>
+    <w:lvl xmlns:w="http://schemas.openxmlformats.org/wordprocessingml/2006/main" w:ilvl="2">
+      <w:start w:val="1"/>
+      <w:numFmt w:val="bullet"/>
+      <w:lvlText w:val=""/>
+      <w:lvlJc w:val="left"/>
+      <w:pPr>
+        <w:ind w:left="2160" w:hanging="360"/>
+      </w:pPr>
+      <w:rPr>
+        <w:rFonts w:hint="default" w:ascii="Wingdings" w:hAnsi="Wingdings"/>
+      </w:rPr>
+    </w:lvl>
+    <w:lvl xmlns:w="http://schemas.openxmlformats.org/wordprocessingml/2006/main" w:ilvl="3">
+      <w:start w:val="1"/>
+      <w:numFmt w:val="bullet"/>
+      <w:lvlText w:val=""/>
+      <w:lvlJc w:val="left"/>
+      <w:pPr>
+        <w:ind w:left="2880" w:hanging="360"/>
+      </w:pPr>
+      <w:rPr>
+        <w:rFonts w:hint="default" w:ascii="Symbol" w:hAnsi="Symbol"/>
+      </w:rPr>
+    </w:lvl>
+    <w:lvl xmlns:w="http://schemas.openxmlformats.org/wordprocessingml/2006/main" w:ilvl="4">
+      <w:start w:val="1"/>
+      <w:numFmt w:val="bullet"/>
+      <w:lvlText w:val="o"/>
+      <w:lvlJc w:val="left"/>
+      <w:pPr>
+        <w:ind w:left="3600" w:hanging="360"/>
+      </w:pPr>
+      <w:rPr>
+        <w:rFonts w:hint="default" w:ascii="Courier New" w:hAnsi="Courier New"/>
+      </w:rPr>
+    </w:lvl>
+    <w:lvl xmlns:w="http://schemas.openxmlformats.org/wordprocessingml/2006/main" w:ilvl="5">
+      <w:start w:val="1"/>
+      <w:numFmt w:val="bullet"/>
+      <w:lvlText w:val=""/>
+      <w:lvlJc w:val="left"/>
+      <w:pPr>
+        <w:ind w:left="4320" w:hanging="360"/>
+      </w:pPr>
+      <w:rPr>
+        <w:rFonts w:hint="default" w:ascii="Wingdings" w:hAnsi="Wingdings"/>
+      </w:rPr>
+    </w:lvl>
+    <w:lvl xmlns:w="http://schemas.openxmlformats.org/wordprocessingml/2006/main" w:ilvl="6">
+      <w:start w:val="1"/>
+      <w:numFmt w:val="bullet"/>
+      <w:lvlText w:val=""/>
+      <w:lvlJc w:val="left"/>
+      <w:pPr>
+        <w:ind w:left="5040" w:hanging="360"/>
+      </w:pPr>
+      <w:rPr>
+        <w:rFonts w:hint="default" w:ascii="Symbol" w:hAnsi="Symbol"/>
+      </w:rPr>
+    </w:lvl>
+    <w:lvl xmlns:w="http://schemas.openxmlformats.org/wordprocessingml/2006/main" w:ilvl="7">
+      <w:start w:val="1"/>
+      <w:numFmt w:val="bullet"/>
+      <w:lvlText w:val="o"/>
+      <w:lvlJc w:val="left"/>
+      <w:pPr>
+        <w:ind w:left="5760" w:hanging="360"/>
+      </w:pPr>
+      <w:rPr>
+        <w:rFonts w:hint="default" w:ascii="Courier New" w:hAnsi="Courier New"/>
+      </w:rPr>
+    </w:lvl>
+    <w:lvl xmlns:w="http://schemas.openxmlformats.org/wordprocessingml/2006/main" w:ilvl="8">
+      <w:start w:val="1"/>
+      <w:numFmt w:val="bullet"/>
+      <w:lvlText w:val=""/>
+      <w:lvlJc w:val="left"/>
+      <w:pPr>
+        <w:ind w:left="6480" w:hanging="360"/>
+      </w:pPr>
+      <w:rPr>
+        <w:rFonts w:hint="default" w:ascii="Wingdings" w:hAnsi="Wingdings"/>
+      </w:rPr>
+    </w:lvl>
+  </w:abstractNum>
+  <w:abstractNum xmlns:w="http://schemas.openxmlformats.org/wordprocessingml/2006/main" w:abstractNumId="10">
+    <w:nsid w:val="16ad21fa"/>
+    <w:multiLevelType xmlns:w="http://schemas.openxmlformats.org/wordprocessingml/2006/main" w:val="hybridMultilevel"/>
+    <w:lvl xmlns:w="http://schemas.openxmlformats.org/wordprocessingml/2006/main" w:ilvl="0">
+      <w:start w:val="1"/>
+      <w:numFmt w:val="bullet"/>
+      <w:lvlText w:val=""/>
+      <w:lvlJc w:val="left"/>
+      <w:pPr>
+        <w:ind w:left="720" w:hanging="360"/>
+      </w:pPr>
+      <w:rPr>
+        <w:rFonts w:hint="default" w:ascii="Symbol" w:hAnsi="Symbol"/>
+      </w:rPr>
+    </w:lvl>
+    <w:lvl xmlns:w="http://schemas.openxmlformats.org/wordprocessingml/2006/main" w:ilvl="1">
+      <w:start w:val="1"/>
+      <w:numFmt w:val="bullet"/>
+      <w:lvlText w:val="o"/>
+      <w:lvlJc w:val="left"/>
+      <w:pPr>
+        <w:ind w:left="1440" w:hanging="360"/>
+      </w:pPr>
+      <w:rPr>
+        <w:rFonts w:hint="default" w:ascii="Courier New" w:hAnsi="Courier New"/>
+      </w:rPr>
+    </w:lvl>
+    <w:lvl xmlns:w="http://schemas.openxmlformats.org/wordprocessingml/2006/main" w:ilvl="2">
+      <w:start w:val="1"/>
+      <w:numFmt w:val="bullet"/>
+      <w:lvlText w:val=""/>
+      <w:lvlJc w:val="left"/>
+      <w:pPr>
+        <w:ind w:left="2160" w:hanging="360"/>
+      </w:pPr>
+      <w:rPr>
+        <w:rFonts w:hint="default" w:ascii="Wingdings" w:hAnsi="Wingdings"/>
+      </w:rPr>
+    </w:lvl>
+    <w:lvl xmlns:w="http://schemas.openxmlformats.org/wordprocessingml/2006/main" w:ilvl="3">
+      <w:start w:val="1"/>
+      <w:numFmt w:val="bullet"/>
+      <w:lvlText w:val=""/>
+      <w:lvlJc w:val="left"/>
+      <w:pPr>
+        <w:ind w:left="2880" w:hanging="360"/>
+      </w:pPr>
+      <w:rPr>
+        <w:rFonts w:hint="default" w:ascii="Symbol" w:hAnsi="Symbol"/>
+      </w:rPr>
+    </w:lvl>
+    <w:lvl xmlns:w="http://schemas.openxmlformats.org/wordprocessingml/2006/main" w:ilvl="4">
+      <w:start w:val="1"/>
+      <w:numFmt w:val="bullet"/>
+      <w:lvlText w:val="o"/>
+      <w:lvlJc w:val="left"/>
+      <w:pPr>
+        <w:ind w:left="3600" w:hanging="360"/>
+      </w:pPr>
+      <w:rPr>
+        <w:rFonts w:hint="default" w:ascii="Courier New" w:hAnsi="Courier New"/>
+      </w:rPr>
+    </w:lvl>
+    <w:lvl xmlns:w="http://schemas.openxmlformats.org/wordprocessingml/2006/main" w:ilvl="5">
+      <w:start w:val="1"/>
+      <w:numFmt w:val="bullet"/>
+      <w:lvlText w:val=""/>
+      <w:lvlJc w:val="left"/>
+      <w:pPr>
+        <w:ind w:left="4320" w:hanging="360"/>
+      </w:pPr>
+      <w:rPr>
+        <w:rFonts w:hint="default" w:ascii="Wingdings" w:hAnsi="Wingdings"/>
+      </w:rPr>
+    </w:lvl>
+    <w:lvl xmlns:w="http://schemas.openxmlformats.org/wordprocessingml/2006/main" w:ilvl="6">
+      <w:start w:val="1"/>
+      <w:numFmt w:val="bullet"/>
+      <w:lvlText w:val=""/>
+      <w:lvlJc w:val="left"/>
+      <w:pPr>
+        <w:ind w:left="5040" w:hanging="360"/>
+      </w:pPr>
+      <w:rPr>
+        <w:rFonts w:hint="default" w:ascii="Symbol" w:hAnsi="Symbol"/>
+      </w:rPr>
+    </w:lvl>
+    <w:lvl xmlns:w="http://schemas.openxmlformats.org/wordprocessingml/2006/main" w:ilvl="7">
+      <w:start w:val="1"/>
+      <w:numFmt w:val="bullet"/>
+      <w:lvlText w:val="o"/>
+      <w:lvlJc w:val="left"/>
+      <w:pPr>
+        <w:ind w:left="5760" w:hanging="360"/>
+      </w:pPr>
+      <w:rPr>
+        <w:rFonts w:hint="default" w:ascii="Courier New" w:hAnsi="Courier New"/>
+      </w:rPr>
+    </w:lvl>
+    <w:lvl xmlns:w="http://schemas.openxmlformats.org/wordprocessingml/2006/main" w:ilvl="8">
+      <w:start w:val="1"/>
+      <w:numFmt w:val="bullet"/>
+      <w:lvlText w:val=""/>
+      <w:lvlJc w:val="left"/>
+      <w:pPr>
+        <w:ind w:left="6480" w:hanging="360"/>
+      </w:pPr>
+      <w:rPr>
+        <w:rFonts w:hint="default" w:ascii="Wingdings" w:hAnsi="Wingdings"/>
+      </w:rPr>
+    </w:lvl>
+  </w:abstractNum>
   <w:abstractNum w:abstractNumId="0" w15:restartNumberingAfterBreak="0">
     <w:nsid w:val="07CBB468"/>
     <w:multiLevelType w:val="multilevel"/>
@@ -2529,6 +2831,12 @@
       </w:rPr>
     </w:lvl>
   </w:abstractNum>
+  <w:num w:numId="12">
+    <w:abstractNumId w:val="11"/>
+  </w:num>
+  <w:num w:numId="11">
+    <w:abstractNumId w:val="10"/>
+  </w:num>
   <w:num w:numId="1" w16cid:durableId="1716084246">
     <w:abstractNumId w:val="1"/>
   </w:num>
@@ -2560,6 +2868,10 @@
     <w:abstractNumId w:val="0"/>
   </w:num>
 </w:numbering>
+</file>
+
+<file path=word/people.xml><?xml version="1.0" encoding="utf-8"?>
+<w15:people xmlns:mc="http://schemas.openxmlformats.org/markup-compatibility/2006" xmlns:w15="http://schemas.microsoft.com/office/word/2012/wordml" mc:Ignorable="w15"/>
 </file>
 
 <file path=word/styles.xml><?xml version="1.0" encoding="utf-8"?>

</xml_diff>